<commit_message>
update email to proton addr
</commit_message>
<xml_diff>
--- a/Resume.docx
+++ b/Resume.docx
@@ -43,19 +43,19 @@
           <w:rPr>
             <w:rStyle w:val="Hyperlink"/>
           </w:rPr>
-          <w:t>caden.scharpf.dev@g</w:t>
+          <w:t>caden.scharpf@p</w:t>
         </w:r>
         <w:r>
           <w:rPr>
             <w:rStyle w:val="Hyperlink"/>
           </w:rPr>
-          <w:t>m</w:t>
+          <w:t>r</w:t>
         </w:r>
         <w:r>
           <w:rPr>
             <w:rStyle w:val="Hyperlink"/>
           </w:rPr>
-          <w:t>ail.com</w:t>
+          <w:t>oton.me</w:t>
         </w:r>
       </w:hyperlink>
       <w:r>
@@ -77,19 +77,7 @@
           <w:rPr>
             <w:rStyle w:val="Hyperlink"/>
           </w:rPr>
-          <w:t>https://</w:t>
-        </w:r>
-        <w:r>
-          <w:rPr>
-            <w:rStyle w:val="Hyperlink"/>
-          </w:rPr>
-          <w:t>c</w:t>
-        </w:r>
-        <w:r>
-          <w:rPr>
-            <w:rStyle w:val="Hyperlink"/>
-          </w:rPr>
-          <w:t>adenscharpf.tech</w:t>
+          <w:t>https://cadenscharpf.tech</w:t>
         </w:r>
       </w:hyperlink>
       <w:r>
@@ -960,19 +948,7 @@
           <w:rPr>
             <w:rStyle w:val="Hyperlink"/>
           </w:rPr>
-          <w:t>https://cadenschar</w:t>
-        </w:r>
-        <w:r>
-          <w:rPr>
-            <w:rStyle w:val="Hyperlink"/>
-          </w:rPr>
-          <w:t>p</w:t>
-        </w:r>
-        <w:r>
-          <w:rPr>
-            <w:rStyle w:val="Hyperlink"/>
-          </w:rPr>
-          <w:t>f.tech</w:t>
+          <w:t>https://cadenscharpf.tech</w:t>
         </w:r>
       </w:hyperlink>
     </w:p>

</xml_diff>